<commit_message>
updated CV, and removed portfolio tabs from the home page to follow MVP
</commit_message>
<xml_diff>
--- a/data/DavidMcGregor_CV.docx
+++ b/data/DavidMcGregor_CV.docx
@@ -146,7 +146,21 @@
           <w:sz w:val="28"/>
           <w:szCs w:val="28"/>
         </w:rPr>
-        <w:t xml:space="preserve">Determined and talented individual with demonstrable skills in teamwork and leadership. I have a keen interest in Cyber Security and have a strong desire </w:t>
+        <w:t xml:space="preserve">Determined and talented individual with demonstrable skills in teamwork and leadership. I have a keen interest in </w:t>
+      </w:r>
+      <w:r>
+        <w:rPr>
+          <w:sz w:val="28"/>
+          <w:szCs w:val="28"/>
+        </w:rPr>
+        <w:t xml:space="preserve">Software Development </w:t>
+      </w:r>
+      <w:r>
+        <w:rPr>
+          <w:sz w:val="28"/>
+          <w:szCs w:val="28"/>
+        </w:rPr>
+        <w:t xml:space="preserve">and have a strong desire </w:t>
       </w:r>
       <w:r>
         <w:rPr>
@@ -160,7 +174,7 @@
           <w:sz w:val="28"/>
           <w:szCs w:val="28"/>
         </w:rPr>
-        <w:t xml:space="preserve">the cyber industry. I bring a wide range of skills from my experience of IT at A-Level combined with interpersonal and leadership skills I gained through my work as a </w:t>
+        <w:t xml:space="preserve">the industry. I bring a wide range of skills from my experience of IT at A-Level combined with interpersonal and leadership skills I gained through my work as a </w:t>
       </w:r>
       <w:r>
         <w:rPr>
@@ -258,6 +272,66 @@
           <w:szCs w:val="28"/>
         </w:rPr>
         <w:t>using Visual Studio 2019, 2022</w:t>
+      </w:r>
+    </w:p>
+    <w:p>
+      <w:pPr>
+        <w:pStyle w:val="ListParagraph"/>
+        <w:numPr>
+          <w:ilvl w:val="0"/>
+          <w:numId w:val="1"/>
+        </w:numPr>
+        <w:rPr>
+          <w:sz w:val="28"/>
+          <w:szCs w:val="28"/>
+        </w:rPr>
+      </w:pPr>
+      <w:r>
+        <w:rPr>
+          <w:sz w:val="28"/>
+          <w:szCs w:val="28"/>
+        </w:rPr>
+        <w:t>Entry level Java using IntelliJ 2022</w:t>
+      </w:r>
+    </w:p>
+    <w:p>
+      <w:pPr>
+        <w:pStyle w:val="ListParagraph"/>
+        <w:numPr>
+          <w:ilvl w:val="0"/>
+          <w:numId w:val="1"/>
+        </w:numPr>
+        <w:rPr>
+          <w:sz w:val="28"/>
+          <w:szCs w:val="28"/>
+        </w:rPr>
+      </w:pPr>
+      <w:r>
+        <w:rPr>
+          <w:sz w:val="28"/>
+          <w:szCs w:val="28"/>
+        </w:rPr>
+        <w:t>Entry level Springboot and thymeleaf</w:t>
+      </w:r>
+    </w:p>
+    <w:p>
+      <w:pPr>
+        <w:pStyle w:val="ListParagraph"/>
+        <w:numPr>
+          <w:ilvl w:val="0"/>
+          <w:numId w:val="1"/>
+        </w:numPr>
+        <w:rPr>
+          <w:sz w:val="28"/>
+          <w:szCs w:val="28"/>
+        </w:rPr>
+      </w:pPr>
+      <w:r>
+        <w:rPr>
+          <w:sz w:val="28"/>
+          <w:szCs w:val="28"/>
+        </w:rPr>
+        <w:t>Entry level JavaScript, Html, Css and React</w:t>
       </w:r>
     </w:p>
     <w:p>
@@ -538,6 +612,7 @@
     </w:p>
     <w:p>
       <w:r>
+        <w:lastRenderedPageBreak/>
         <w:t xml:space="preserve">As part of my extended project qualification, I performed research into the future of AI and the way that it will affect our lives. This gave me a good insight into </w:t>
       </w:r>
       <w:r>
@@ -555,20 +630,11 @@
         <w:t>web-based</w:t>
       </w:r>
       <w:r>
-        <w:t xml:space="preserve"> game, which gave me experience using the SCRUM agile approach and exposure to full stack development from SQL through an API tier into a </w:t>
-      </w:r>
-      <w:r>
-        <w:lastRenderedPageBreak/>
-        <w:t>Single Page Web Application</w:t>
-      </w:r>
-      <w:r>
-        <w:t xml:space="preserve"> created using </w:t>
-      </w:r>
-      <w:proofErr w:type="spellStart"/>
-      <w:r>
-        <w:t>Blazor</w:t>
-      </w:r>
-      <w:proofErr w:type="spellEnd"/>
+        <w:t xml:space="preserve"> game, which gave me experience using the SCRUM agile approach and exposure to full stack development from SQL through an API tier into a Single Page Web Application</w:t>
+      </w:r>
+      <w:r>
+        <w:t xml:space="preserve"> created using Blazor</w:t>
+      </w:r>
       <w:r>
         <w:t>.</w:t>
       </w:r>
@@ -861,15 +927,7 @@
         </w:numPr>
       </w:pPr>
       <w:r>
-        <w:t xml:space="preserve">Martin </w:t>
-      </w:r>
-      <w:proofErr w:type="spellStart"/>
-      <w:r>
-        <w:t>Macblain</w:t>
-      </w:r>
-      <w:proofErr w:type="spellEnd"/>
-      <w:r>
-        <w:t xml:space="preserve"> – Politics teacher and </w:t>
+        <w:t xml:space="preserve">Martin Macblain – Politics teacher and </w:t>
       </w:r>
       <w:r>
         <w:t>head</w:t>
@@ -933,6 +991,7 @@
         <w:pStyle w:val="ListParagraph"/>
       </w:pPr>
       <w:r>
+        <w:lastRenderedPageBreak/>
         <w:t xml:space="preserve">Master Downers School </w:t>
       </w:r>
       <w:r>
@@ -985,12 +1044,7 @@
     <w:p/>
     <w:p/>
     <w:sectPr>
-      <w:headerReference w:type="even" r:id="rId9"/>
-      <w:headerReference w:type="default" r:id="rId10"/>
-      <w:footerReference w:type="even" r:id="rId11"/>
-      <w:footerReference w:type="default" r:id="rId12"/>
-      <w:headerReference w:type="first" r:id="rId13"/>
-      <w:footerReference w:type="first" r:id="rId14"/>
+      <w:footerReference w:type="default" r:id="rId9"/>
       <w:pgSz w:w="11906" w:h="16838"/>
       <w:pgMar w:top="1440" w:right="1440" w:bottom="1440" w:left="1440" w:header="708" w:footer="708" w:gutter="0"/>
       <w:cols w:space="708"/>
@@ -1026,16 +1080,6 @@
 </file>
 
 <file path=word/footer1.xml><?xml version="1.0" encoding="utf-8"?>
-<w:ftr xmlns:wpc="http://schemas.microsoft.com/office/word/2010/wordprocessingCanvas" xmlns:cx="http://schemas.microsoft.com/office/drawing/2014/chartex" xmlns:cx1="http://schemas.microsoft.com/office/drawing/2015/9/8/chartex" xmlns:cx2="http://schemas.microsoft.com/office/drawing/2015/10/21/chartex" xmlns:cx3="http://schemas.microsoft.com/office/drawing/2016/5/9/chartex" xmlns:cx4="http://schemas.microsoft.com/office/drawing/2016/5/10/chartex" xmlns:cx5="http://schemas.microsoft.com/office/drawing/2016/5/11/chartex" xmlns:cx6="http://schemas.microsoft.com/office/drawing/2016/5/12/chartex" xmlns:cx7="http://schemas.microsoft.com/office/drawing/2016/5/13/chartex" xmlns:cx8="http://schemas.microsoft.com/office/drawing/2016/5/14/chartex" xmlns:mc="http://schemas.openxmlformats.org/markup-compatibility/2006" xmlns:aink="http://schemas.microsoft.com/office/drawing/2016/ink" xmlns:am3d="http://schemas.microsoft.com/office/drawing/2017/model3d" xmlns:o="urn:schemas-microsoft-com:office:office" xmlns:oel="http://schemas.microsoft.com/office/2019/extlst" xmlns:r="http://schemas.openxmlformats.org/officeDocument/2006/relationships" xmlns:m="http://schemas.openxmlformats.org/officeDocument/2006/math" xmlns:v="urn:schemas-microsoft-com:vml" xmlns:wp14="http://schemas.microsoft.com/office/word/2010/wordprocessingDrawing" xmlns:wp="http://schemas.openxmlformats.org/drawingml/2006/wordprocessingDrawing" xmlns:w10="urn:schemas-microsoft-com:office:word" xmlns:w="http://schemas.openxmlformats.org/wordprocessingml/2006/main" xmlns:w14="http://schemas.microsoft.com/office/word/2010/wordml" xmlns:w15="http://schemas.microsoft.com/office/word/2012/wordml" xmlns:w16cex="http://schemas.microsoft.com/office/word/2018/wordml/cex" xmlns:w16cid="http://schemas.microsoft.com/office/word/2016/wordml/cid" xmlns:w16="http://schemas.microsoft.com/office/word/2018/wordml" xmlns:w16sdtdh="http://schemas.microsoft.com/office/word/2020/wordml/sdtdatahash" xmlns:w16se="http://schemas.microsoft.com/office/word/2015/wordml/symex" xmlns:wpg="http://schemas.microsoft.com/office/word/2010/wordprocessingGroup" xmlns:wpi="http://schemas.microsoft.com/office/word/2010/wordprocessingInk" xmlns:wne="http://schemas.microsoft.com/office/word/2006/wordml" xmlns:wps="http://schemas.microsoft.com/office/word/2010/wordprocessingShape" mc:Ignorable="w14 w15 w16se w16cid w16 w16cex w16sdtdh wp14">
-  <w:p>
-    <w:pPr>
-      <w:pStyle w:val="Footer"/>
-    </w:pPr>
-  </w:p>
-</w:ftr>
-</file>
-
-<file path=word/footer2.xml><?xml version="1.0" encoding="utf-8"?>
 <w:ftr xmlns:wpc="http://schemas.microsoft.com/office/word/2010/wordprocessingCanvas" xmlns:cx="http://schemas.microsoft.com/office/drawing/2014/chartex" xmlns:cx1="http://schemas.microsoft.com/office/drawing/2015/9/8/chartex" xmlns:cx2="http://schemas.microsoft.com/office/drawing/2015/10/21/chartex" xmlns:cx3="http://schemas.microsoft.com/office/drawing/2016/5/9/chartex" xmlns:cx4="http://schemas.microsoft.com/office/drawing/2016/5/10/chartex" xmlns:cx5="http://schemas.microsoft.com/office/drawing/2016/5/11/chartex" xmlns:cx6="http://schemas.microsoft.com/office/drawing/2016/5/12/chartex" xmlns:cx7="http://schemas.microsoft.com/office/drawing/2016/5/13/chartex" xmlns:cx8="http://schemas.microsoft.com/office/drawing/2016/5/14/chartex" xmlns:mc="http://schemas.openxmlformats.org/markup-compatibility/2006" xmlns:aink="http://schemas.microsoft.com/office/drawing/2016/ink" xmlns:am3d="http://schemas.microsoft.com/office/drawing/2017/model3d" xmlns:o="urn:schemas-microsoft-com:office:office" xmlns:oel="http://schemas.microsoft.com/office/2019/extlst" xmlns:r="http://schemas.openxmlformats.org/officeDocument/2006/relationships" xmlns:m="http://schemas.openxmlformats.org/officeDocument/2006/math" xmlns:v="urn:schemas-microsoft-com:vml" xmlns:wp14="http://schemas.microsoft.com/office/word/2010/wordprocessingDrawing" xmlns:wp="http://schemas.openxmlformats.org/drawingml/2006/wordprocessingDrawing" xmlns:w10="urn:schemas-microsoft-com:office:word" xmlns:w="http://schemas.openxmlformats.org/wordprocessingml/2006/main" xmlns:w14="http://schemas.microsoft.com/office/word/2010/wordml" xmlns:w15="http://schemas.microsoft.com/office/word/2012/wordml" xmlns:w16cex="http://schemas.microsoft.com/office/word/2018/wordml/cex" xmlns:w16cid="http://schemas.microsoft.com/office/word/2016/wordml/cid" xmlns:w16="http://schemas.microsoft.com/office/word/2018/wordml" xmlns:w16sdtdh="http://schemas.microsoft.com/office/word/2020/wordml/sdtdatahash" xmlns:w16se="http://schemas.microsoft.com/office/word/2015/wordml/symex" xmlns:wpg="http://schemas.microsoft.com/office/word/2010/wordprocessingGroup" xmlns:wpi="http://schemas.microsoft.com/office/word/2010/wordprocessingInk" xmlns:wne="http://schemas.microsoft.com/office/word/2006/wordml" xmlns:wps="http://schemas.microsoft.com/office/word/2010/wordprocessingShape" mc:Ignorable="w14 w15 w16se w16cid w16 w16cex w16sdtdh wp14">
   <w:p>
     <w:pPr>
@@ -1129,7 +1173,6 @@
               <v:path gradientshapeok="t" o:connecttype="rect"/>
             </v:shapetype>
             <v:shape id="MSIPCM70284b0f9fbbbd4a384ae861" o:spid="_x0000_s1026" type="#_x0000_t202" alt="{&quot;HashCode&quot;:393461622,&quot;Height&quot;:841.0,&quot;Width&quot;:595.0,&quot;Placement&quot;:&quot;Footer&quot;,&quot;Index&quot;:&quot;Primary&quot;,&quot;Section&quot;:1,&quot;Top&quot;:0.0,&quot;Left&quot;:0.0}" style="position:absolute;margin-left:0;margin-top:805.35pt;width:595.3pt;height:21.5pt;z-index:251659264;visibility:visible;mso-wrap-style:square;mso-wrap-distance-left:9pt;mso-wrap-distance-top:0;mso-wrap-distance-right:9pt;mso-wrap-distance-bottom:0;mso-position-horizontal:absolute;mso-position-horizontal-relative:page;mso-position-vertical:absolute;mso-position-vertical-relative:page;v-text-anchor:bottom" o:gfxdata="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" o:allowincell="f" filled="f" stroked="f" strokeweight=".5pt">
-              <v:fill o:detectmouseclick="t"/>
               <v:textbox inset=",0,20pt,0">
                 <w:txbxContent>
                   <w:p>
@@ -1163,16 +1206,6 @@
 </w:ftr>
 </file>
 
-<file path=word/footer3.xml><?xml version="1.0" encoding="utf-8"?>
-<w:ftr xmlns:wpc="http://schemas.microsoft.com/office/word/2010/wordprocessingCanvas" xmlns:cx="http://schemas.microsoft.com/office/drawing/2014/chartex" xmlns:cx1="http://schemas.microsoft.com/office/drawing/2015/9/8/chartex" xmlns:cx2="http://schemas.microsoft.com/office/drawing/2015/10/21/chartex" xmlns:cx3="http://schemas.microsoft.com/office/drawing/2016/5/9/chartex" xmlns:cx4="http://schemas.microsoft.com/office/drawing/2016/5/10/chartex" xmlns:cx5="http://schemas.microsoft.com/office/drawing/2016/5/11/chartex" xmlns:cx6="http://schemas.microsoft.com/office/drawing/2016/5/12/chartex" xmlns:cx7="http://schemas.microsoft.com/office/drawing/2016/5/13/chartex" xmlns:cx8="http://schemas.microsoft.com/office/drawing/2016/5/14/chartex" xmlns:mc="http://schemas.openxmlformats.org/markup-compatibility/2006" xmlns:aink="http://schemas.microsoft.com/office/drawing/2016/ink" xmlns:am3d="http://schemas.microsoft.com/office/drawing/2017/model3d" xmlns:o="urn:schemas-microsoft-com:office:office" xmlns:oel="http://schemas.microsoft.com/office/2019/extlst" xmlns:r="http://schemas.openxmlformats.org/officeDocument/2006/relationships" xmlns:m="http://schemas.openxmlformats.org/officeDocument/2006/math" xmlns:v="urn:schemas-microsoft-com:vml" xmlns:wp14="http://schemas.microsoft.com/office/word/2010/wordprocessingDrawing" xmlns:wp="http://schemas.openxmlformats.org/drawingml/2006/wordprocessingDrawing" xmlns:w10="urn:schemas-microsoft-com:office:word" xmlns:w="http://schemas.openxmlformats.org/wordprocessingml/2006/main" xmlns:w14="http://schemas.microsoft.com/office/word/2010/wordml" xmlns:w15="http://schemas.microsoft.com/office/word/2012/wordml" xmlns:w16cex="http://schemas.microsoft.com/office/word/2018/wordml/cex" xmlns:w16cid="http://schemas.microsoft.com/office/word/2016/wordml/cid" xmlns:w16="http://schemas.microsoft.com/office/word/2018/wordml" xmlns:w16sdtdh="http://schemas.microsoft.com/office/word/2020/wordml/sdtdatahash" xmlns:w16se="http://schemas.microsoft.com/office/word/2015/wordml/symex" xmlns:wpg="http://schemas.microsoft.com/office/word/2010/wordprocessingGroup" xmlns:wpi="http://schemas.microsoft.com/office/word/2010/wordprocessingInk" xmlns:wne="http://schemas.microsoft.com/office/word/2006/wordml" xmlns:wps="http://schemas.microsoft.com/office/word/2010/wordprocessingShape" mc:Ignorable="w14 w15 w16se w16cid w16 w16cex w16sdtdh wp14">
-  <w:p>
-    <w:pPr>
-      <w:pStyle w:val="Footer"/>
-    </w:pPr>
-  </w:p>
-</w:ftr>
-</file>
-
 <file path=word/footnotes.xml><?xml version="1.0" encoding="utf-8"?>
 <w:footnotes xmlns:wpc="http://schemas.microsoft.com/office/word/2010/wordprocessingCanvas" xmlns:cx="http://schemas.microsoft.com/office/drawing/2014/chartex" xmlns:cx1="http://schemas.microsoft.com/office/drawing/2015/9/8/chartex" xmlns:cx2="http://schemas.microsoft.com/office/drawing/2015/10/21/chartex" xmlns:cx3="http://schemas.microsoft.com/office/drawing/2016/5/9/chartex" xmlns:cx4="http://schemas.microsoft.com/office/drawing/2016/5/10/chartex" xmlns:cx5="http://schemas.microsoft.com/office/drawing/2016/5/11/chartex" xmlns:cx6="http://schemas.microsoft.com/office/drawing/2016/5/12/chartex" xmlns:cx7="http://schemas.microsoft.com/office/drawing/2016/5/13/chartex" xmlns:cx8="http://schemas.microsoft.com/office/drawing/2016/5/14/chartex" xmlns:mc="http://schemas.openxmlformats.org/markup-compatibility/2006" xmlns:aink="http://schemas.microsoft.com/office/drawing/2016/ink" xmlns:am3d="http://schemas.microsoft.com/office/drawing/2017/model3d" xmlns:o="urn:schemas-microsoft-com:office:office" xmlns:oel="http://schemas.microsoft.com/office/2019/extlst" xmlns:r="http://schemas.openxmlformats.org/officeDocument/2006/relationships" xmlns:m="http://schemas.openxmlformats.org/officeDocument/2006/math" xmlns:v="urn:schemas-microsoft-com:vml" xmlns:wp14="http://schemas.microsoft.com/office/word/2010/wordprocessingDrawing" xmlns:wp="http://schemas.openxmlformats.org/drawingml/2006/wordprocessingDrawing" xmlns:w10="urn:schemas-microsoft-com:office:word" xmlns:w="http://schemas.openxmlformats.org/wordprocessingml/2006/main" xmlns:w14="http://schemas.microsoft.com/office/word/2010/wordml" xmlns:w15="http://schemas.microsoft.com/office/word/2012/wordml" xmlns:w16cex="http://schemas.microsoft.com/office/word/2018/wordml/cex" xmlns:w16cid="http://schemas.microsoft.com/office/word/2016/wordml/cid" xmlns:w16="http://schemas.microsoft.com/office/word/2018/wordml" xmlns:w16sdtdh="http://schemas.microsoft.com/office/word/2020/wordml/sdtdatahash" xmlns:w16se="http://schemas.microsoft.com/office/word/2015/wordml/symex" xmlns:wpg="http://schemas.microsoft.com/office/word/2010/wordprocessingGroup" xmlns:wpi="http://schemas.microsoft.com/office/word/2010/wordprocessingInk" xmlns:wne="http://schemas.microsoft.com/office/word/2006/wordml" xmlns:wps="http://schemas.microsoft.com/office/word/2010/wordprocessingShape" mc:Ignorable="w14 w15 w16se w16cid w16 w16cex w16sdtdh wp14">
   <w:footnote w:type="separator" w:id="-1">
@@ -1196,36 +1229,6 @@
     </w:p>
   </w:footnote>
 </w:footnotes>
-</file>
-
-<file path=word/header1.xml><?xml version="1.0" encoding="utf-8"?>
-<w:hdr xmlns:wpc="http://schemas.microsoft.com/office/word/2010/wordprocessingCanvas" xmlns:cx="http://schemas.microsoft.com/office/drawing/2014/chartex" xmlns:cx1="http://schemas.microsoft.com/office/drawing/2015/9/8/chartex" xmlns:cx2="http://schemas.microsoft.com/office/drawing/2015/10/21/chartex" xmlns:cx3="http://schemas.microsoft.com/office/drawing/2016/5/9/chartex" xmlns:cx4="http://schemas.microsoft.com/office/drawing/2016/5/10/chartex" xmlns:cx5="http://schemas.microsoft.com/office/drawing/2016/5/11/chartex" xmlns:cx6="http://schemas.microsoft.com/office/drawing/2016/5/12/chartex" xmlns:cx7="http://schemas.microsoft.com/office/drawing/2016/5/13/chartex" xmlns:cx8="http://schemas.microsoft.com/office/drawing/2016/5/14/chartex" xmlns:mc="http://schemas.openxmlformats.org/markup-compatibility/2006" xmlns:aink="http://schemas.microsoft.com/office/drawing/2016/ink" xmlns:am3d="http://schemas.microsoft.com/office/drawing/2017/model3d" xmlns:o="urn:schemas-microsoft-com:office:office" xmlns:oel="http://schemas.microsoft.com/office/2019/extlst" xmlns:r="http://schemas.openxmlformats.org/officeDocument/2006/relationships" xmlns:m="http://schemas.openxmlformats.org/officeDocument/2006/math" xmlns:v="urn:schemas-microsoft-com:vml" xmlns:wp14="http://schemas.microsoft.com/office/word/2010/wordprocessingDrawing" xmlns:wp="http://schemas.openxmlformats.org/drawingml/2006/wordprocessingDrawing" xmlns:w10="urn:schemas-microsoft-com:office:word" xmlns:w="http://schemas.openxmlformats.org/wordprocessingml/2006/main" xmlns:w14="http://schemas.microsoft.com/office/word/2010/wordml" xmlns:w15="http://schemas.microsoft.com/office/word/2012/wordml" xmlns:w16cex="http://schemas.microsoft.com/office/word/2018/wordml/cex" xmlns:w16cid="http://schemas.microsoft.com/office/word/2016/wordml/cid" xmlns:w16="http://schemas.microsoft.com/office/word/2018/wordml" xmlns:w16sdtdh="http://schemas.microsoft.com/office/word/2020/wordml/sdtdatahash" xmlns:w16se="http://schemas.microsoft.com/office/word/2015/wordml/symex" xmlns:wpg="http://schemas.microsoft.com/office/word/2010/wordprocessingGroup" xmlns:wpi="http://schemas.microsoft.com/office/word/2010/wordprocessingInk" xmlns:wne="http://schemas.microsoft.com/office/word/2006/wordml" xmlns:wps="http://schemas.microsoft.com/office/word/2010/wordprocessingShape" mc:Ignorable="w14 w15 w16se w16cid w16 w16cex w16sdtdh wp14">
-  <w:p>
-    <w:pPr>
-      <w:pStyle w:val="Header"/>
-    </w:pPr>
-  </w:p>
-</w:hdr>
-</file>
-
-<file path=word/header2.xml><?xml version="1.0" encoding="utf-8"?>
-<w:hdr xmlns:wpc="http://schemas.microsoft.com/office/word/2010/wordprocessingCanvas" xmlns:cx="http://schemas.microsoft.com/office/drawing/2014/chartex" xmlns:cx1="http://schemas.microsoft.com/office/drawing/2015/9/8/chartex" xmlns:cx2="http://schemas.microsoft.com/office/drawing/2015/10/21/chartex" xmlns:cx3="http://schemas.microsoft.com/office/drawing/2016/5/9/chartex" xmlns:cx4="http://schemas.microsoft.com/office/drawing/2016/5/10/chartex" xmlns:cx5="http://schemas.microsoft.com/office/drawing/2016/5/11/chartex" xmlns:cx6="http://schemas.microsoft.com/office/drawing/2016/5/12/chartex" xmlns:cx7="http://schemas.microsoft.com/office/drawing/2016/5/13/chartex" xmlns:cx8="http://schemas.microsoft.com/office/drawing/2016/5/14/chartex" xmlns:mc="http://schemas.openxmlformats.org/markup-compatibility/2006" xmlns:aink="http://schemas.microsoft.com/office/drawing/2016/ink" xmlns:am3d="http://schemas.microsoft.com/office/drawing/2017/model3d" xmlns:o="urn:schemas-microsoft-com:office:office" xmlns:oel="http://schemas.microsoft.com/office/2019/extlst" xmlns:r="http://schemas.openxmlformats.org/officeDocument/2006/relationships" xmlns:m="http://schemas.openxmlformats.org/officeDocument/2006/math" xmlns:v="urn:schemas-microsoft-com:vml" xmlns:wp14="http://schemas.microsoft.com/office/word/2010/wordprocessingDrawing" xmlns:wp="http://schemas.openxmlformats.org/drawingml/2006/wordprocessingDrawing" xmlns:w10="urn:schemas-microsoft-com:office:word" xmlns:w="http://schemas.openxmlformats.org/wordprocessingml/2006/main" xmlns:w14="http://schemas.microsoft.com/office/word/2010/wordml" xmlns:w15="http://schemas.microsoft.com/office/word/2012/wordml" xmlns:w16cex="http://schemas.microsoft.com/office/word/2018/wordml/cex" xmlns:w16cid="http://schemas.microsoft.com/office/word/2016/wordml/cid" xmlns:w16="http://schemas.microsoft.com/office/word/2018/wordml" xmlns:w16sdtdh="http://schemas.microsoft.com/office/word/2020/wordml/sdtdatahash" xmlns:w16se="http://schemas.microsoft.com/office/word/2015/wordml/symex" xmlns:wpg="http://schemas.microsoft.com/office/word/2010/wordprocessingGroup" xmlns:wpi="http://schemas.microsoft.com/office/word/2010/wordprocessingInk" xmlns:wne="http://schemas.microsoft.com/office/word/2006/wordml" xmlns:wps="http://schemas.microsoft.com/office/word/2010/wordprocessingShape" mc:Ignorable="w14 w15 w16se w16cid w16 w16cex w16sdtdh wp14">
-  <w:p>
-    <w:pPr>
-      <w:pStyle w:val="Header"/>
-    </w:pPr>
-  </w:p>
-</w:hdr>
-</file>
-
-<file path=word/header3.xml><?xml version="1.0" encoding="utf-8"?>
-<w:hdr xmlns:wpc="http://schemas.microsoft.com/office/word/2010/wordprocessingCanvas" xmlns:cx="http://schemas.microsoft.com/office/drawing/2014/chartex" xmlns:cx1="http://schemas.microsoft.com/office/drawing/2015/9/8/chartex" xmlns:cx2="http://schemas.microsoft.com/office/drawing/2015/10/21/chartex" xmlns:cx3="http://schemas.microsoft.com/office/drawing/2016/5/9/chartex" xmlns:cx4="http://schemas.microsoft.com/office/drawing/2016/5/10/chartex" xmlns:cx5="http://schemas.microsoft.com/office/drawing/2016/5/11/chartex" xmlns:cx6="http://schemas.microsoft.com/office/drawing/2016/5/12/chartex" xmlns:cx7="http://schemas.microsoft.com/office/drawing/2016/5/13/chartex" xmlns:cx8="http://schemas.microsoft.com/office/drawing/2016/5/14/chartex" xmlns:mc="http://schemas.openxmlformats.org/markup-compatibility/2006" xmlns:aink="http://schemas.microsoft.com/office/drawing/2016/ink" xmlns:am3d="http://schemas.microsoft.com/office/drawing/2017/model3d" xmlns:o="urn:schemas-microsoft-com:office:office" xmlns:oel="http://schemas.microsoft.com/office/2019/extlst" xmlns:r="http://schemas.openxmlformats.org/officeDocument/2006/relationships" xmlns:m="http://schemas.openxmlformats.org/officeDocument/2006/math" xmlns:v="urn:schemas-microsoft-com:vml" xmlns:wp14="http://schemas.microsoft.com/office/word/2010/wordprocessingDrawing" xmlns:wp="http://schemas.openxmlformats.org/drawingml/2006/wordprocessingDrawing" xmlns:w10="urn:schemas-microsoft-com:office:word" xmlns:w="http://schemas.openxmlformats.org/wordprocessingml/2006/main" xmlns:w14="http://schemas.microsoft.com/office/word/2010/wordml" xmlns:w15="http://schemas.microsoft.com/office/word/2012/wordml" xmlns:w16cex="http://schemas.microsoft.com/office/word/2018/wordml/cex" xmlns:w16cid="http://schemas.microsoft.com/office/word/2016/wordml/cid" xmlns:w16="http://schemas.microsoft.com/office/word/2018/wordml" xmlns:w16sdtdh="http://schemas.microsoft.com/office/word/2020/wordml/sdtdatahash" xmlns:w16se="http://schemas.microsoft.com/office/word/2015/wordml/symex" xmlns:wpg="http://schemas.microsoft.com/office/word/2010/wordprocessingGroup" xmlns:wpi="http://schemas.microsoft.com/office/word/2010/wordprocessingInk" xmlns:wne="http://schemas.microsoft.com/office/word/2006/wordml" xmlns:wps="http://schemas.microsoft.com/office/word/2010/wordprocessingShape" mc:Ignorable="w14 w15 w16se w16cid w16 w16cex w16sdtdh wp14">
-  <w:p>
-    <w:pPr>
-      <w:pStyle w:val="Header"/>
-    </w:pPr>
-  </w:p>
-</w:hdr>
 </file>
 
 <file path=word/numbering.xml><?xml version="1.0" encoding="utf-8"?>

</xml_diff>